<commit_message>
Saifur account should be remove from my git bash
</commit_message>
<xml_diff>
--- a/PHP Laravel.docx
+++ b/PHP Laravel.docx
@@ -4873,8 +4873,2158 @@
     </w:p>
     <w:p>
       <w:pPr>
+        <w:pStyle w:val="HTMLPreformatted"/>
+        <w:rPr>
+          <w:color w:val="000000"/>
+        </w:rPr>
+      </w:pPr>
+    </w:p>
+    <w:p>
+      <w:pPr>
+        <w:pStyle w:val="HTMLPreformatted"/>
+        <w:jc w:val="center"/>
+        <w:rPr>
+          <w:b/>
+          <w:color w:val="000000"/>
+          <w:sz w:val="32"/>
+          <w:szCs w:val="32"/>
+        </w:rPr>
+      </w:pPr>
+      <w:r>
+        <w:rPr>
+          <w:rFonts w:ascii="Calibri" w:hAnsi="Calibri" w:cs="Calibri"/>
+          <w:b/>
+          <w:color w:val="000000"/>
+          <w:sz w:val="32"/>
+          <w:szCs w:val="32"/>
+        </w:rPr>
+        <w:t>Middleware</w:t>
+      </w:r>
+    </w:p>
+    <w:p>
+      <w:pPr>
         <w:shd w:val="clear" w:color="auto" w:fill="FFFFFF"/>
         <w:spacing w:after="0" w:line="285" w:lineRule="atLeast"/>
+        <w:jc w:val="center"/>
+        <w:rPr>
+          <w:rFonts w:ascii="Consolas" w:eastAsia="Times New Roman" w:hAnsi="Consolas" w:cs="Times New Roman"/>
+          <w:b/>
+          <w:color w:val="000000"/>
+          <w:sz w:val="32"/>
+          <w:szCs w:val="32"/>
+          <w:lang w:eastAsia="en-GB"/>
+        </w:rPr>
+      </w:pPr>
+    </w:p>
+    <w:p>
+      <w:pPr>
+        <w:shd w:val="clear" w:color="auto" w:fill="FFFFFF"/>
+        <w:spacing w:after="0" w:line="285" w:lineRule="atLeast"/>
+        <w:rPr>
+          <w:rFonts w:ascii="Consolas" w:eastAsia="Times New Roman" w:hAnsi="Consolas" w:cs="Times New Roman"/>
+          <w:color w:val="000000"/>
+          <w:sz w:val="21"/>
+          <w:szCs w:val="21"/>
+          <w:lang w:eastAsia="en-GB"/>
+        </w:rPr>
+      </w:pPr>
+    </w:p>
+    <w:p>
+      <w:pPr>
+        <w:shd w:val="clear" w:color="auto" w:fill="FFFFFF"/>
+        <w:spacing w:line="285" w:lineRule="atLeast"/>
+        <w:rPr>
+          <w:rFonts w:ascii="Consolas" w:eastAsia="Times New Roman" w:hAnsi="Consolas" w:cs="Times New Roman"/>
+          <w:color w:val="000000"/>
+          <w:sz w:val="24"/>
+          <w:szCs w:val="24"/>
+          <w:lang w:eastAsia="en-GB"/>
+        </w:rPr>
+      </w:pPr>
+      <w:r>
+        <w:rPr>
+          <w:rFonts w:ascii="Consolas" w:eastAsia="Times New Roman" w:hAnsi="Consolas" w:cs="Times New Roman"/>
+          <w:color w:val="000000"/>
+          <w:sz w:val="24"/>
+          <w:szCs w:val="24"/>
+          <w:lang w:eastAsia="en-GB"/>
+        </w:rPr>
+        <w:t xml:space="preserve">Three types of </w:t>
+      </w:r>
+      <w:proofErr w:type="gramStart"/>
+      <w:r>
+        <w:rPr>
+          <w:rFonts w:ascii="Consolas" w:eastAsia="Times New Roman" w:hAnsi="Consolas" w:cs="Times New Roman"/>
+          <w:color w:val="000000"/>
+          <w:sz w:val="24"/>
+          <w:szCs w:val="24"/>
+          <w:lang w:eastAsia="en-GB"/>
+        </w:rPr>
+        <w:t>middleware :</w:t>
+      </w:r>
+      <w:proofErr w:type="gramEnd"/>
+      <w:r>
+        <w:rPr>
+          <w:rFonts w:ascii="Consolas" w:eastAsia="Times New Roman" w:hAnsi="Consolas" w:cs="Times New Roman"/>
+          <w:color w:val="000000"/>
+          <w:sz w:val="24"/>
+          <w:szCs w:val="24"/>
+          <w:lang w:eastAsia="en-GB"/>
+        </w:rPr>
+        <w:t xml:space="preserve"> 1.global 2.group 3.route</w:t>
+      </w:r>
+    </w:p>
+    <w:p>
+      <w:pPr>
+        <w:shd w:val="clear" w:color="auto" w:fill="FFFFFF"/>
+        <w:spacing w:line="285" w:lineRule="atLeast"/>
+        <w:rPr>
+          <w:rFonts w:ascii="Consolas" w:eastAsia="Times New Roman" w:hAnsi="Consolas" w:cs="Times New Roman"/>
+          <w:color w:val="000000"/>
+          <w:sz w:val="21"/>
+          <w:szCs w:val="21"/>
+          <w:lang w:eastAsia="en-GB"/>
+        </w:rPr>
+      </w:pPr>
+      <w:r>
+        <w:rPr>
+          <w:rFonts w:ascii="Consolas" w:eastAsia="Times New Roman" w:hAnsi="Consolas" w:cs="Times New Roman"/>
+          <w:color w:val="000000"/>
+          <w:sz w:val="24"/>
+          <w:szCs w:val="24"/>
+          <w:lang w:eastAsia="en-GB"/>
+        </w:rPr>
+        <w:t xml:space="preserve">We have to include newly created middleware in the </w:t>
+      </w:r>
+      <w:proofErr w:type="spellStart"/>
+      <w:r>
+        <w:rPr>
+          <w:rFonts w:ascii="Consolas" w:eastAsia="Times New Roman" w:hAnsi="Consolas" w:cs="Times New Roman"/>
+          <w:color w:val="000000"/>
+          <w:sz w:val="24"/>
+          <w:szCs w:val="24"/>
+          <w:lang w:eastAsia="en-GB"/>
+        </w:rPr>
+        <w:t>kernel.php</w:t>
+      </w:r>
+      <w:proofErr w:type="spellEnd"/>
+      <w:r>
+        <w:rPr>
+          <w:rFonts w:ascii="Consolas" w:eastAsia="Times New Roman" w:hAnsi="Consolas" w:cs="Times New Roman"/>
+          <w:color w:val="000000"/>
+          <w:sz w:val="24"/>
+          <w:szCs w:val="24"/>
+          <w:lang w:eastAsia="en-GB"/>
+        </w:rPr>
+        <w:t xml:space="preserve"> like </w:t>
+      </w:r>
+      <w:r>
+        <w:rPr>
+          <w:rFonts w:ascii="Consolas" w:eastAsia="Times New Roman" w:hAnsi="Consolas" w:cs="Times New Roman"/>
+          <w:color w:val="000000"/>
+          <w:sz w:val="21"/>
+          <w:szCs w:val="21"/>
+          <w:lang w:eastAsia="en-GB"/>
+        </w:rPr>
+        <w:t>\App\Http\Middleware\</w:t>
+      </w:r>
+      <w:proofErr w:type="spellStart"/>
+      <w:r>
+        <w:rPr>
+          <w:rFonts w:ascii="Consolas" w:eastAsia="Times New Roman" w:hAnsi="Consolas" w:cs="Times New Roman"/>
+          <w:color w:val="267F99"/>
+          <w:sz w:val="21"/>
+          <w:szCs w:val="21"/>
+          <w:lang w:eastAsia="en-GB"/>
+        </w:rPr>
+        <w:t>ageMiddleware</w:t>
+      </w:r>
+      <w:proofErr w:type="spellEnd"/>
+      <w:r>
+        <w:rPr>
+          <w:rFonts w:ascii="Consolas" w:eastAsia="Times New Roman" w:hAnsi="Consolas" w:cs="Times New Roman"/>
+          <w:color w:val="000000"/>
+          <w:sz w:val="21"/>
+          <w:szCs w:val="21"/>
+          <w:lang w:eastAsia="en-GB"/>
+        </w:rPr>
+        <w:t>::</w:t>
+      </w:r>
+      <w:r>
+        <w:rPr>
+          <w:rFonts w:ascii="Consolas" w:eastAsia="Times New Roman" w:hAnsi="Consolas" w:cs="Times New Roman"/>
+          <w:color w:val="0000FF"/>
+          <w:sz w:val="21"/>
+          <w:szCs w:val="21"/>
+          <w:lang w:eastAsia="en-GB"/>
+        </w:rPr>
+        <w:t>class</w:t>
+      </w:r>
+      <w:r>
+        <w:rPr>
+          <w:rFonts w:ascii="Consolas" w:eastAsia="Times New Roman" w:hAnsi="Consolas" w:cs="Times New Roman"/>
+          <w:color w:val="000000"/>
+          <w:sz w:val="21"/>
+          <w:szCs w:val="21"/>
+          <w:lang w:eastAsia="en-GB"/>
+        </w:rPr>
+        <w:t>,</w:t>
+      </w:r>
+    </w:p>
+    <w:p>
+      <w:pPr>
+        <w:shd w:val="clear" w:color="auto" w:fill="FFFFFF"/>
+        <w:spacing w:line="285" w:lineRule="atLeast"/>
+        <w:rPr>
+          <w:rFonts w:ascii="Consolas" w:eastAsia="Times New Roman" w:hAnsi="Consolas" w:cs="Times New Roman"/>
+          <w:color w:val="000000"/>
+          <w:sz w:val="21"/>
+          <w:szCs w:val="21"/>
+          <w:lang w:eastAsia="en-GB"/>
+        </w:rPr>
+      </w:pPr>
+      <w:r>
+        <w:rPr>
+          <w:rFonts w:ascii="Consolas" w:eastAsia="Times New Roman" w:hAnsi="Consolas" w:cs="Times New Roman"/>
+          <w:color w:val="000000"/>
+          <w:sz w:val="24"/>
+          <w:szCs w:val="24"/>
+          <w:lang w:eastAsia="en-GB"/>
+        </w:rPr>
+        <w:t>1.</w:t>
+      </w:r>
+      <w:r>
+        <w:rPr>
+          <w:rFonts w:ascii="Consolas" w:hAnsi="Consolas"/>
+          <w:color w:val="000000"/>
+          <w:sz w:val="21"/>
+          <w:szCs w:val="21"/>
+        </w:rPr>
+        <w:t xml:space="preserve"> </w:t>
+      </w:r>
+      <w:r>
+        <w:rPr>
+          <w:rFonts w:ascii="Consolas" w:eastAsia="Times New Roman" w:hAnsi="Consolas" w:cs="Times New Roman"/>
+          <w:color w:val="000000"/>
+          <w:sz w:val="21"/>
+          <w:szCs w:val="21"/>
+          <w:lang w:eastAsia="en-GB"/>
+        </w:rPr>
+        <w:t> </w:t>
+      </w:r>
+      <w:proofErr w:type="gramStart"/>
+      <w:r>
+        <w:rPr>
+          <w:rFonts w:ascii="Consolas" w:eastAsia="Times New Roman" w:hAnsi="Consolas" w:cs="Times New Roman"/>
+          <w:color w:val="AF00DB"/>
+          <w:sz w:val="21"/>
+          <w:szCs w:val="21"/>
+          <w:lang w:eastAsia="en-GB"/>
+        </w:rPr>
+        <w:t>if</w:t>
+      </w:r>
+      <w:r>
+        <w:rPr>
+          <w:rFonts w:ascii="Consolas" w:eastAsia="Times New Roman" w:hAnsi="Consolas" w:cs="Times New Roman"/>
+          <w:color w:val="000000"/>
+          <w:sz w:val="21"/>
+          <w:szCs w:val="21"/>
+          <w:lang w:eastAsia="en-GB"/>
+        </w:rPr>
+        <w:t>(</w:t>
+      </w:r>
+      <w:proofErr w:type="gramEnd"/>
+      <w:r>
+        <w:rPr>
+          <w:rFonts w:ascii="Consolas" w:eastAsia="Times New Roman" w:hAnsi="Consolas" w:cs="Times New Roman"/>
+          <w:color w:val="001080"/>
+          <w:sz w:val="21"/>
+          <w:szCs w:val="21"/>
+          <w:lang w:eastAsia="en-GB"/>
+        </w:rPr>
+        <w:t>$request</w:t>
+      </w:r>
+      <w:r>
+        <w:rPr>
+          <w:rFonts w:ascii="Consolas" w:eastAsia="Times New Roman" w:hAnsi="Consolas" w:cs="Times New Roman"/>
+          <w:color w:val="000000"/>
+          <w:sz w:val="21"/>
+          <w:szCs w:val="21"/>
+          <w:lang w:eastAsia="en-GB"/>
+        </w:rPr>
+        <w:t xml:space="preserve"> -&gt; </w:t>
+      </w:r>
+      <w:r>
+        <w:rPr>
+          <w:rFonts w:ascii="Consolas" w:eastAsia="Times New Roman" w:hAnsi="Consolas" w:cs="Times New Roman"/>
+          <w:color w:val="001080"/>
+          <w:sz w:val="21"/>
+          <w:szCs w:val="21"/>
+          <w:lang w:eastAsia="en-GB"/>
+        </w:rPr>
+        <w:t>age</w:t>
+      </w:r>
+      <w:r>
+        <w:rPr>
+          <w:rFonts w:ascii="Consolas" w:eastAsia="Times New Roman" w:hAnsi="Consolas" w:cs="Times New Roman"/>
+          <w:color w:val="000000"/>
+          <w:sz w:val="21"/>
+          <w:szCs w:val="21"/>
+          <w:lang w:eastAsia="en-GB"/>
+        </w:rPr>
+        <w:t xml:space="preserve"> &amp;&amp; </w:t>
+      </w:r>
+      <w:r>
+        <w:rPr>
+          <w:rFonts w:ascii="Consolas" w:eastAsia="Times New Roman" w:hAnsi="Consolas" w:cs="Times New Roman"/>
+          <w:color w:val="001080"/>
+          <w:sz w:val="21"/>
+          <w:szCs w:val="21"/>
+          <w:lang w:eastAsia="en-GB"/>
+        </w:rPr>
+        <w:t>$request</w:t>
+      </w:r>
+      <w:r>
+        <w:rPr>
+          <w:rFonts w:ascii="Consolas" w:eastAsia="Times New Roman" w:hAnsi="Consolas" w:cs="Times New Roman"/>
+          <w:color w:val="000000"/>
+          <w:sz w:val="21"/>
+          <w:szCs w:val="21"/>
+          <w:lang w:eastAsia="en-GB"/>
+        </w:rPr>
+        <w:t>-&gt;</w:t>
+      </w:r>
+      <w:r>
+        <w:rPr>
+          <w:rFonts w:ascii="Consolas" w:eastAsia="Times New Roman" w:hAnsi="Consolas" w:cs="Times New Roman"/>
+          <w:color w:val="001080"/>
+          <w:sz w:val="21"/>
+          <w:szCs w:val="21"/>
+          <w:lang w:eastAsia="en-GB"/>
+        </w:rPr>
+        <w:t>age</w:t>
+      </w:r>
+      <w:r>
+        <w:rPr>
+          <w:rFonts w:ascii="Consolas" w:eastAsia="Times New Roman" w:hAnsi="Consolas" w:cs="Times New Roman"/>
+          <w:color w:val="000000"/>
+          <w:sz w:val="21"/>
+          <w:szCs w:val="21"/>
+          <w:lang w:eastAsia="en-GB"/>
+        </w:rPr>
+        <w:t xml:space="preserve"> &lt;</w:t>
+      </w:r>
+      <w:r>
+        <w:rPr>
+          <w:rFonts w:ascii="Consolas" w:eastAsia="Times New Roman" w:hAnsi="Consolas" w:cs="Times New Roman"/>
+          <w:color w:val="098658"/>
+          <w:sz w:val="21"/>
+          <w:szCs w:val="21"/>
+          <w:lang w:eastAsia="en-GB"/>
+        </w:rPr>
+        <w:t>18</w:t>
+      </w:r>
+      <w:r>
+        <w:rPr>
+          <w:rFonts w:ascii="Consolas" w:eastAsia="Times New Roman" w:hAnsi="Consolas" w:cs="Times New Roman"/>
+          <w:color w:val="000000"/>
+          <w:sz w:val="21"/>
+          <w:szCs w:val="21"/>
+          <w:lang w:eastAsia="en-GB"/>
+        </w:rPr>
+        <w:t>)</w:t>
+      </w:r>
+    </w:p>
+    <w:p>
+      <w:pPr>
+        <w:shd w:val="clear" w:color="auto" w:fill="FFFFFF"/>
+        <w:spacing w:after="0" w:line="285" w:lineRule="atLeast"/>
+        <w:rPr>
+          <w:rFonts w:ascii="Consolas" w:eastAsia="Times New Roman" w:hAnsi="Consolas" w:cs="Times New Roman"/>
+          <w:color w:val="000000"/>
+          <w:sz w:val="21"/>
+          <w:szCs w:val="21"/>
+          <w:lang w:eastAsia="en-GB"/>
+        </w:rPr>
+      </w:pPr>
+      <w:r>
+        <w:rPr>
+          <w:rFonts w:ascii="Consolas" w:eastAsia="Times New Roman" w:hAnsi="Consolas" w:cs="Times New Roman"/>
+          <w:color w:val="000000"/>
+          <w:sz w:val="21"/>
+          <w:szCs w:val="21"/>
+          <w:lang w:eastAsia="en-GB"/>
+        </w:rPr>
+        <w:t>        {</w:t>
+      </w:r>
+    </w:p>
+    <w:p>
+      <w:pPr>
+        <w:shd w:val="clear" w:color="auto" w:fill="FFFFFF"/>
+        <w:spacing w:after="0" w:line="285" w:lineRule="atLeast"/>
+        <w:rPr>
+          <w:rFonts w:ascii="Consolas" w:eastAsia="Times New Roman" w:hAnsi="Consolas" w:cs="Times New Roman"/>
+          <w:color w:val="000000"/>
+          <w:sz w:val="21"/>
+          <w:szCs w:val="21"/>
+          <w:lang w:eastAsia="en-GB"/>
+        </w:rPr>
+      </w:pPr>
+      <w:r>
+        <w:rPr>
+          <w:rFonts w:ascii="Consolas" w:eastAsia="Times New Roman" w:hAnsi="Consolas" w:cs="Times New Roman"/>
+          <w:color w:val="000000"/>
+          <w:sz w:val="21"/>
+          <w:szCs w:val="21"/>
+          <w:lang w:eastAsia="en-GB"/>
+        </w:rPr>
+        <w:lastRenderedPageBreak/>
+        <w:t xml:space="preserve">            </w:t>
+      </w:r>
+      <w:proofErr w:type="gramStart"/>
+      <w:r>
+        <w:rPr>
+          <w:rFonts w:ascii="Consolas" w:eastAsia="Times New Roman" w:hAnsi="Consolas" w:cs="Times New Roman"/>
+          <w:color w:val="AF00DB"/>
+          <w:sz w:val="21"/>
+          <w:szCs w:val="21"/>
+          <w:lang w:eastAsia="en-GB"/>
+        </w:rPr>
+        <w:t>return</w:t>
+      </w:r>
+      <w:proofErr w:type="gramEnd"/>
+      <w:r>
+        <w:rPr>
+          <w:rFonts w:ascii="Consolas" w:eastAsia="Times New Roman" w:hAnsi="Consolas" w:cs="Times New Roman"/>
+          <w:color w:val="000000"/>
+          <w:sz w:val="21"/>
+          <w:szCs w:val="21"/>
+          <w:lang w:eastAsia="en-GB"/>
+        </w:rPr>
+        <w:t xml:space="preserve"> </w:t>
+      </w:r>
+      <w:r>
+        <w:rPr>
+          <w:rFonts w:ascii="Consolas" w:eastAsia="Times New Roman" w:hAnsi="Consolas" w:cs="Times New Roman"/>
+          <w:color w:val="795E26"/>
+          <w:sz w:val="21"/>
+          <w:szCs w:val="21"/>
+          <w:lang w:eastAsia="en-GB"/>
+        </w:rPr>
+        <w:t>redirect</w:t>
+      </w:r>
+      <w:r>
+        <w:rPr>
+          <w:rFonts w:ascii="Consolas" w:eastAsia="Times New Roman" w:hAnsi="Consolas" w:cs="Times New Roman"/>
+          <w:color w:val="000000"/>
+          <w:sz w:val="21"/>
+          <w:szCs w:val="21"/>
+          <w:lang w:eastAsia="en-GB"/>
+        </w:rPr>
+        <w:t>(</w:t>
+      </w:r>
+      <w:r>
+        <w:rPr>
+          <w:rFonts w:ascii="Consolas" w:eastAsia="Times New Roman" w:hAnsi="Consolas" w:cs="Times New Roman"/>
+          <w:color w:val="A31515"/>
+          <w:sz w:val="21"/>
+          <w:szCs w:val="21"/>
+          <w:lang w:eastAsia="en-GB"/>
+        </w:rPr>
+        <w:t>'</w:t>
+      </w:r>
+      <w:proofErr w:type="spellStart"/>
+      <w:r>
+        <w:rPr>
+          <w:rFonts w:ascii="Consolas" w:eastAsia="Times New Roman" w:hAnsi="Consolas" w:cs="Times New Roman"/>
+          <w:color w:val="A31515"/>
+          <w:sz w:val="21"/>
+          <w:szCs w:val="21"/>
+          <w:lang w:eastAsia="en-GB"/>
+        </w:rPr>
+        <w:t>noaccess</w:t>
+      </w:r>
+      <w:proofErr w:type="spellEnd"/>
+      <w:r>
+        <w:rPr>
+          <w:rFonts w:ascii="Consolas" w:eastAsia="Times New Roman" w:hAnsi="Consolas" w:cs="Times New Roman"/>
+          <w:color w:val="A31515"/>
+          <w:sz w:val="21"/>
+          <w:szCs w:val="21"/>
+          <w:lang w:eastAsia="en-GB"/>
+        </w:rPr>
+        <w:t>'</w:t>
+      </w:r>
+      <w:r>
+        <w:rPr>
+          <w:rFonts w:ascii="Consolas" w:eastAsia="Times New Roman" w:hAnsi="Consolas" w:cs="Times New Roman"/>
+          <w:color w:val="000000"/>
+          <w:sz w:val="21"/>
+          <w:szCs w:val="21"/>
+          <w:lang w:eastAsia="en-GB"/>
+        </w:rPr>
+        <w:t>);</w:t>
+      </w:r>
+    </w:p>
+    <w:p>
+      <w:pPr>
+        <w:shd w:val="clear" w:color="auto" w:fill="FFFFFF"/>
+        <w:spacing w:after="0" w:line="285" w:lineRule="atLeast"/>
+        <w:rPr>
+          <w:rFonts w:ascii="Consolas" w:eastAsia="Times New Roman" w:hAnsi="Consolas" w:cs="Times New Roman"/>
+          <w:color w:val="000000"/>
+          <w:sz w:val="21"/>
+          <w:szCs w:val="21"/>
+          <w:lang w:eastAsia="en-GB"/>
+        </w:rPr>
+      </w:pPr>
+      <w:r>
+        <w:rPr>
+          <w:rFonts w:ascii="Consolas" w:eastAsia="Times New Roman" w:hAnsi="Consolas" w:cs="Times New Roman"/>
+          <w:color w:val="000000"/>
+          <w:sz w:val="21"/>
+          <w:szCs w:val="21"/>
+          <w:lang w:eastAsia="en-GB"/>
+        </w:rPr>
+        <w:t>        }</w:t>
+      </w:r>
+    </w:p>
+    <w:p>
+      <w:pPr>
+        <w:shd w:val="clear" w:color="auto" w:fill="FFFFFF"/>
+        <w:spacing w:line="285" w:lineRule="atLeast"/>
+        <w:rPr>
+          <w:rFonts w:ascii="Consolas" w:eastAsia="Times New Roman" w:hAnsi="Consolas" w:cs="Times New Roman"/>
+          <w:color w:val="000000"/>
+          <w:sz w:val="24"/>
+          <w:szCs w:val="24"/>
+          <w:lang w:eastAsia="en-GB"/>
+        </w:rPr>
+      </w:pPr>
+      <w:r>
+        <w:rPr>
+          <w:rFonts w:ascii="Consolas" w:eastAsia="Times New Roman" w:hAnsi="Consolas" w:cs="Times New Roman"/>
+          <w:color w:val="000000"/>
+          <w:sz w:val="24"/>
+          <w:szCs w:val="24"/>
+          <w:lang w:eastAsia="en-GB"/>
+        </w:rPr>
+        <w:t>2.</w:t>
+      </w:r>
+    </w:p>
+    <w:p>
+      <w:pPr>
+        <w:shd w:val="clear" w:color="auto" w:fill="FFFFFF"/>
+        <w:spacing w:line="285" w:lineRule="atLeast"/>
+        <w:rPr>
+          <w:rFonts w:ascii="Consolas" w:eastAsia="Times New Roman" w:hAnsi="Consolas" w:cs="Times New Roman"/>
+          <w:color w:val="000000"/>
+          <w:sz w:val="24"/>
+          <w:szCs w:val="24"/>
+          <w:lang w:eastAsia="en-GB"/>
+        </w:rPr>
+      </w:pPr>
+      <w:proofErr w:type="gramStart"/>
+      <w:r>
+        <w:rPr>
+          <w:rFonts w:ascii="Consolas" w:eastAsia="Times New Roman" w:hAnsi="Consolas" w:cs="Times New Roman"/>
+          <w:color w:val="000000"/>
+          <w:sz w:val="24"/>
+          <w:szCs w:val="24"/>
+          <w:lang w:eastAsia="en-GB"/>
+        </w:rPr>
+        <w:t>a</w:t>
+      </w:r>
+      <w:proofErr w:type="gramEnd"/>
+      <w:r>
+        <w:rPr>
+          <w:rFonts w:ascii="Consolas" w:eastAsia="Times New Roman" w:hAnsi="Consolas" w:cs="Times New Roman"/>
+          <w:color w:val="000000"/>
+          <w:sz w:val="24"/>
+          <w:szCs w:val="24"/>
+          <w:lang w:eastAsia="en-GB"/>
+        </w:rPr>
+        <w:t>.</w:t>
+      </w:r>
+    </w:p>
+    <w:p>
+      <w:pPr>
+        <w:shd w:val="clear" w:color="auto" w:fill="FFFFFF"/>
+        <w:spacing w:line="285" w:lineRule="atLeast"/>
+        <w:rPr>
+          <w:rFonts w:ascii="Consolas" w:eastAsia="Times New Roman" w:hAnsi="Consolas" w:cs="Times New Roman"/>
+          <w:color w:val="000000"/>
+          <w:sz w:val="24"/>
+          <w:szCs w:val="24"/>
+          <w:lang w:eastAsia="en-GB"/>
+        </w:rPr>
+      </w:pPr>
+      <w:r>
+        <w:rPr>
+          <w:rFonts w:ascii="Consolas" w:eastAsia="Times New Roman" w:hAnsi="Consolas" w:cs="Times New Roman"/>
+          <w:color w:val="000000"/>
+          <w:sz w:val="24"/>
+          <w:szCs w:val="24"/>
+          <w:lang w:eastAsia="en-GB"/>
+        </w:rPr>
+        <w:t xml:space="preserve">For group middleware we have to include array in </w:t>
+      </w:r>
+      <w:proofErr w:type="spellStart"/>
+      <w:r>
+        <w:rPr>
+          <w:rFonts w:ascii="Consolas" w:eastAsia="Times New Roman" w:hAnsi="Consolas" w:cs="Times New Roman"/>
+          <w:color w:val="000000"/>
+          <w:sz w:val="24"/>
+          <w:szCs w:val="24"/>
+          <w:lang w:eastAsia="en-GB"/>
+        </w:rPr>
+        <w:t>kernel.php</w:t>
+      </w:r>
+      <w:proofErr w:type="spellEnd"/>
+      <w:r>
+        <w:rPr>
+          <w:rFonts w:ascii="Consolas" w:eastAsia="Times New Roman" w:hAnsi="Consolas" w:cs="Times New Roman"/>
+          <w:color w:val="000000"/>
+          <w:sz w:val="24"/>
+          <w:szCs w:val="24"/>
+          <w:lang w:eastAsia="en-GB"/>
+        </w:rPr>
+        <w:t xml:space="preserve"> like:</w:t>
+      </w:r>
+    </w:p>
+    <w:p>
+      <w:pPr>
+        <w:shd w:val="clear" w:color="auto" w:fill="FFFFFF"/>
+        <w:spacing w:after="0" w:line="285" w:lineRule="atLeast"/>
+        <w:rPr>
+          <w:rFonts w:ascii="Consolas" w:eastAsia="Times New Roman" w:hAnsi="Consolas" w:cs="Times New Roman"/>
+          <w:color w:val="000000"/>
+          <w:sz w:val="21"/>
+          <w:szCs w:val="21"/>
+          <w:lang w:eastAsia="en-GB"/>
+        </w:rPr>
+      </w:pPr>
+      <w:r>
+        <w:rPr>
+          <w:rFonts w:ascii="Consolas" w:eastAsia="Times New Roman" w:hAnsi="Consolas" w:cs="Times New Roman"/>
+          <w:color w:val="A31515"/>
+          <w:sz w:val="21"/>
+          <w:szCs w:val="21"/>
+          <w:lang w:eastAsia="en-GB"/>
+        </w:rPr>
+        <w:t>'</w:t>
+      </w:r>
+      <w:proofErr w:type="spellStart"/>
+      <w:proofErr w:type="gramStart"/>
+      <w:r>
+        <w:rPr>
+          <w:rFonts w:ascii="Consolas" w:eastAsia="Times New Roman" w:hAnsi="Consolas" w:cs="Times New Roman"/>
+          <w:color w:val="A31515"/>
+          <w:sz w:val="21"/>
+          <w:szCs w:val="21"/>
+          <w:lang w:eastAsia="en-GB"/>
+        </w:rPr>
+        <w:t>protectedPage</w:t>
+      </w:r>
+      <w:proofErr w:type="spellEnd"/>
+      <w:proofErr w:type="gramEnd"/>
+      <w:r>
+        <w:rPr>
+          <w:rFonts w:ascii="Consolas" w:eastAsia="Times New Roman" w:hAnsi="Consolas" w:cs="Times New Roman"/>
+          <w:color w:val="A31515"/>
+          <w:sz w:val="21"/>
+          <w:szCs w:val="21"/>
+          <w:lang w:eastAsia="en-GB"/>
+        </w:rPr>
+        <w:t>'</w:t>
+      </w:r>
+      <w:r>
+        <w:rPr>
+          <w:rFonts w:ascii="Consolas" w:eastAsia="Times New Roman" w:hAnsi="Consolas" w:cs="Times New Roman"/>
+          <w:color w:val="000000"/>
+          <w:sz w:val="21"/>
+          <w:szCs w:val="21"/>
+          <w:lang w:eastAsia="en-GB"/>
+        </w:rPr>
+        <w:t xml:space="preserve"> =&gt; [</w:t>
+      </w:r>
+    </w:p>
+    <w:p>
+      <w:pPr>
+        <w:shd w:val="clear" w:color="auto" w:fill="FFFFFF"/>
+        <w:spacing w:after="0" w:line="285" w:lineRule="atLeast"/>
+        <w:rPr>
+          <w:rFonts w:ascii="Consolas" w:eastAsia="Times New Roman" w:hAnsi="Consolas" w:cs="Times New Roman"/>
+          <w:color w:val="000000"/>
+          <w:sz w:val="21"/>
+          <w:szCs w:val="21"/>
+          <w:lang w:eastAsia="en-GB"/>
+        </w:rPr>
+      </w:pPr>
+      <w:r>
+        <w:rPr>
+          <w:rFonts w:ascii="Consolas" w:eastAsia="Times New Roman" w:hAnsi="Consolas" w:cs="Times New Roman"/>
+          <w:color w:val="000000"/>
+          <w:sz w:val="21"/>
+          <w:szCs w:val="21"/>
+          <w:lang w:eastAsia="en-GB"/>
+        </w:rPr>
+        <w:t>            \App\Http\Middleware\</w:t>
+      </w:r>
+      <w:proofErr w:type="spellStart"/>
+      <w:r>
+        <w:rPr>
+          <w:rFonts w:ascii="Consolas" w:eastAsia="Times New Roman" w:hAnsi="Consolas" w:cs="Times New Roman"/>
+          <w:color w:val="267F99"/>
+          <w:sz w:val="21"/>
+          <w:szCs w:val="21"/>
+          <w:lang w:eastAsia="en-GB"/>
+        </w:rPr>
+        <w:t>ageMiddleware</w:t>
+      </w:r>
+      <w:proofErr w:type="spellEnd"/>
+      <w:r>
+        <w:rPr>
+          <w:rFonts w:ascii="Consolas" w:eastAsia="Times New Roman" w:hAnsi="Consolas" w:cs="Times New Roman"/>
+          <w:color w:val="000000"/>
+          <w:sz w:val="21"/>
+          <w:szCs w:val="21"/>
+          <w:lang w:eastAsia="en-GB"/>
+        </w:rPr>
+        <w:t>::</w:t>
+      </w:r>
+      <w:r>
+        <w:rPr>
+          <w:rFonts w:ascii="Consolas" w:eastAsia="Times New Roman" w:hAnsi="Consolas" w:cs="Times New Roman"/>
+          <w:color w:val="0000FF"/>
+          <w:sz w:val="21"/>
+          <w:szCs w:val="21"/>
+          <w:lang w:eastAsia="en-GB"/>
+        </w:rPr>
+        <w:t>class</w:t>
+      </w:r>
+      <w:r>
+        <w:rPr>
+          <w:rFonts w:ascii="Consolas" w:eastAsia="Times New Roman" w:hAnsi="Consolas" w:cs="Times New Roman"/>
+          <w:color w:val="000000"/>
+          <w:sz w:val="21"/>
+          <w:szCs w:val="21"/>
+          <w:lang w:eastAsia="en-GB"/>
+        </w:rPr>
+        <w:t>,</w:t>
+      </w:r>
+    </w:p>
+    <w:p>
+      <w:pPr>
+        <w:shd w:val="clear" w:color="auto" w:fill="FFFFFF"/>
+        <w:spacing w:after="0" w:line="285" w:lineRule="atLeast"/>
+        <w:rPr>
+          <w:rFonts w:ascii="Consolas" w:eastAsia="Times New Roman" w:hAnsi="Consolas" w:cs="Times New Roman"/>
+          <w:color w:val="000000"/>
+          <w:sz w:val="21"/>
+          <w:szCs w:val="21"/>
+          <w:lang w:eastAsia="en-GB"/>
+        </w:rPr>
+      </w:pPr>
+    </w:p>
+    <w:p>
+      <w:pPr>
+        <w:shd w:val="clear" w:color="auto" w:fill="FFFFFF"/>
+        <w:spacing w:after="0" w:line="285" w:lineRule="atLeast"/>
+        <w:rPr>
+          <w:rFonts w:ascii="Consolas" w:eastAsia="Times New Roman" w:hAnsi="Consolas" w:cs="Times New Roman"/>
+          <w:color w:val="000000"/>
+          <w:sz w:val="21"/>
+          <w:szCs w:val="21"/>
+          <w:lang w:eastAsia="en-GB"/>
+        </w:rPr>
+      </w:pPr>
+      <w:r>
+        <w:rPr>
+          <w:rFonts w:ascii="Consolas" w:eastAsia="Times New Roman" w:hAnsi="Consolas" w:cs="Times New Roman"/>
+          <w:color w:val="000000"/>
+          <w:sz w:val="21"/>
+          <w:szCs w:val="21"/>
+          <w:lang w:eastAsia="en-GB"/>
+        </w:rPr>
+        <w:t>        ],</w:t>
+      </w:r>
+    </w:p>
+    <w:p>
+      <w:pPr>
+        <w:shd w:val="clear" w:color="auto" w:fill="FFFFFF"/>
+        <w:spacing w:line="285" w:lineRule="atLeast"/>
+        <w:rPr>
+          <w:rFonts w:ascii="Consolas" w:eastAsia="Times New Roman" w:hAnsi="Consolas" w:cs="Times New Roman"/>
+          <w:color w:val="000000"/>
+          <w:sz w:val="21"/>
+          <w:szCs w:val="21"/>
+          <w:lang w:eastAsia="en-GB"/>
+        </w:rPr>
+      </w:pPr>
+      <w:r>
+        <w:rPr>
+          <w:rFonts w:ascii="Consolas" w:eastAsia="Times New Roman" w:hAnsi="Consolas" w:cs="Times New Roman"/>
+          <w:color w:val="000000"/>
+          <w:sz w:val="21"/>
+          <w:szCs w:val="21"/>
+          <w:lang w:eastAsia="en-GB"/>
+        </w:rPr>
+        <w:t>b.</w:t>
+      </w:r>
+      <w:r>
+        <w:rPr>
+          <w:rFonts w:ascii="Consolas" w:hAnsi="Consolas"/>
+          <w:color w:val="267F99"/>
+          <w:sz w:val="21"/>
+          <w:szCs w:val="21"/>
+        </w:rPr>
+        <w:t xml:space="preserve"> </w:t>
+      </w:r>
+      <w:r>
+        <w:rPr>
+          <w:rFonts w:ascii="Consolas" w:eastAsia="Times New Roman" w:hAnsi="Consolas" w:cs="Times New Roman"/>
+          <w:color w:val="267F99"/>
+          <w:sz w:val="21"/>
+          <w:szCs w:val="21"/>
+          <w:lang w:eastAsia="en-GB"/>
+        </w:rPr>
+        <w:t>Route</w:t>
+      </w:r>
+      <w:r>
+        <w:rPr>
+          <w:rFonts w:ascii="Consolas" w:eastAsia="Times New Roman" w:hAnsi="Consolas" w:cs="Times New Roman"/>
+          <w:color w:val="000000"/>
+          <w:sz w:val="21"/>
+          <w:szCs w:val="21"/>
+          <w:lang w:eastAsia="en-GB"/>
+        </w:rPr>
+        <w:t>::</w:t>
+      </w:r>
+      <w:proofErr w:type="gramStart"/>
+      <w:r>
+        <w:rPr>
+          <w:rFonts w:ascii="Consolas" w:eastAsia="Times New Roman" w:hAnsi="Consolas" w:cs="Times New Roman"/>
+          <w:color w:val="795E26"/>
+          <w:sz w:val="21"/>
+          <w:szCs w:val="21"/>
+          <w:lang w:eastAsia="en-GB"/>
+        </w:rPr>
+        <w:t>group</w:t>
+      </w:r>
+      <w:r>
+        <w:rPr>
+          <w:rFonts w:ascii="Consolas" w:eastAsia="Times New Roman" w:hAnsi="Consolas" w:cs="Times New Roman"/>
+          <w:color w:val="000000"/>
+          <w:sz w:val="21"/>
+          <w:szCs w:val="21"/>
+          <w:lang w:eastAsia="en-GB"/>
+        </w:rPr>
+        <w:t>(</w:t>
+      </w:r>
+      <w:proofErr w:type="gramEnd"/>
+      <w:r>
+        <w:rPr>
+          <w:rFonts w:ascii="Consolas" w:eastAsia="Times New Roman" w:hAnsi="Consolas" w:cs="Times New Roman"/>
+          <w:color w:val="000000"/>
+          <w:sz w:val="21"/>
+          <w:szCs w:val="21"/>
+          <w:lang w:eastAsia="en-GB"/>
+        </w:rPr>
+        <w:t>[</w:t>
+      </w:r>
+      <w:r>
+        <w:rPr>
+          <w:rFonts w:ascii="Consolas" w:eastAsia="Times New Roman" w:hAnsi="Consolas" w:cs="Times New Roman"/>
+          <w:color w:val="A31515"/>
+          <w:sz w:val="21"/>
+          <w:szCs w:val="21"/>
+          <w:lang w:eastAsia="en-GB"/>
+        </w:rPr>
+        <w:t>'middleware'</w:t>
+      </w:r>
+      <w:r>
+        <w:rPr>
+          <w:rFonts w:ascii="Consolas" w:eastAsia="Times New Roman" w:hAnsi="Consolas" w:cs="Times New Roman"/>
+          <w:color w:val="000000"/>
+          <w:sz w:val="21"/>
+          <w:szCs w:val="21"/>
+          <w:lang w:eastAsia="en-GB"/>
+        </w:rPr>
+        <w:t>=&gt; [</w:t>
+      </w:r>
+      <w:r>
+        <w:rPr>
+          <w:rFonts w:ascii="Consolas" w:eastAsia="Times New Roman" w:hAnsi="Consolas" w:cs="Times New Roman"/>
+          <w:color w:val="A31515"/>
+          <w:sz w:val="21"/>
+          <w:szCs w:val="21"/>
+          <w:lang w:eastAsia="en-GB"/>
+        </w:rPr>
+        <w:t>'</w:t>
+      </w:r>
+      <w:proofErr w:type="spellStart"/>
+      <w:r>
+        <w:rPr>
+          <w:rFonts w:ascii="Consolas" w:eastAsia="Times New Roman" w:hAnsi="Consolas" w:cs="Times New Roman"/>
+          <w:color w:val="A31515"/>
+          <w:sz w:val="21"/>
+          <w:szCs w:val="21"/>
+          <w:lang w:eastAsia="en-GB"/>
+        </w:rPr>
+        <w:t>protectedPage</w:t>
+      </w:r>
+      <w:proofErr w:type="spellEnd"/>
+      <w:r>
+        <w:rPr>
+          <w:rFonts w:ascii="Consolas" w:eastAsia="Times New Roman" w:hAnsi="Consolas" w:cs="Times New Roman"/>
+          <w:color w:val="A31515"/>
+          <w:sz w:val="21"/>
+          <w:szCs w:val="21"/>
+          <w:lang w:eastAsia="en-GB"/>
+        </w:rPr>
+        <w:t>'</w:t>
+      </w:r>
+      <w:r>
+        <w:rPr>
+          <w:rFonts w:ascii="Consolas" w:eastAsia="Times New Roman" w:hAnsi="Consolas" w:cs="Times New Roman"/>
+          <w:color w:val="000000"/>
+          <w:sz w:val="21"/>
+          <w:szCs w:val="21"/>
+          <w:lang w:eastAsia="en-GB"/>
+        </w:rPr>
+        <w:t xml:space="preserve">]], </w:t>
+      </w:r>
+      <w:r>
+        <w:rPr>
+          <w:rFonts w:ascii="Consolas" w:eastAsia="Times New Roman" w:hAnsi="Consolas" w:cs="Times New Roman"/>
+          <w:color w:val="0000FF"/>
+          <w:sz w:val="21"/>
+          <w:szCs w:val="21"/>
+          <w:lang w:eastAsia="en-GB"/>
+        </w:rPr>
+        <w:t>function</w:t>
+      </w:r>
+      <w:r>
+        <w:rPr>
+          <w:rFonts w:ascii="Consolas" w:eastAsia="Times New Roman" w:hAnsi="Consolas" w:cs="Times New Roman"/>
+          <w:color w:val="000000"/>
+          <w:sz w:val="21"/>
+          <w:szCs w:val="21"/>
+          <w:lang w:eastAsia="en-GB"/>
+        </w:rPr>
+        <w:t>(){</w:t>
+      </w:r>
+    </w:p>
+    <w:p>
+      <w:pPr>
+        <w:shd w:val="clear" w:color="auto" w:fill="FFFFFF"/>
+        <w:spacing w:after="0" w:line="285" w:lineRule="atLeast"/>
+        <w:rPr>
+          <w:rFonts w:ascii="Consolas" w:eastAsia="Times New Roman" w:hAnsi="Consolas" w:cs="Times New Roman"/>
+          <w:color w:val="000000"/>
+          <w:sz w:val="21"/>
+          <w:szCs w:val="21"/>
+          <w:lang w:eastAsia="en-GB"/>
+        </w:rPr>
+      </w:pPr>
+      <w:r>
+        <w:rPr>
+          <w:rFonts w:ascii="Consolas" w:eastAsia="Times New Roman" w:hAnsi="Consolas" w:cs="Times New Roman"/>
+          <w:color w:val="000000"/>
+          <w:sz w:val="21"/>
+          <w:szCs w:val="21"/>
+          <w:lang w:eastAsia="en-GB"/>
+        </w:rPr>
+        <w:t xml:space="preserve">  </w:t>
+      </w:r>
+      <w:r>
+        <w:rPr>
+          <w:rFonts w:ascii="Consolas" w:eastAsia="Times New Roman" w:hAnsi="Consolas" w:cs="Times New Roman"/>
+          <w:color w:val="267F99"/>
+          <w:sz w:val="21"/>
+          <w:szCs w:val="21"/>
+          <w:lang w:eastAsia="en-GB"/>
+        </w:rPr>
+        <w:t>Route</w:t>
+      </w:r>
+      <w:r>
+        <w:rPr>
+          <w:rFonts w:ascii="Consolas" w:eastAsia="Times New Roman" w:hAnsi="Consolas" w:cs="Times New Roman"/>
+          <w:color w:val="000000"/>
+          <w:sz w:val="21"/>
+          <w:szCs w:val="21"/>
+          <w:lang w:eastAsia="en-GB"/>
+        </w:rPr>
+        <w:t>::</w:t>
+      </w:r>
+      <w:proofErr w:type="gramStart"/>
+      <w:r>
+        <w:rPr>
+          <w:rFonts w:ascii="Consolas" w:eastAsia="Times New Roman" w:hAnsi="Consolas" w:cs="Times New Roman"/>
+          <w:color w:val="795E26"/>
+          <w:sz w:val="21"/>
+          <w:szCs w:val="21"/>
+          <w:lang w:eastAsia="en-GB"/>
+        </w:rPr>
+        <w:t>view</w:t>
+      </w:r>
+      <w:r>
+        <w:rPr>
+          <w:rFonts w:ascii="Consolas" w:eastAsia="Times New Roman" w:hAnsi="Consolas" w:cs="Times New Roman"/>
+          <w:color w:val="000000"/>
+          <w:sz w:val="21"/>
+          <w:szCs w:val="21"/>
+          <w:lang w:eastAsia="en-GB"/>
+        </w:rPr>
+        <w:t>(</w:t>
+      </w:r>
+      <w:proofErr w:type="gramEnd"/>
+      <w:r>
+        <w:rPr>
+          <w:rFonts w:ascii="Consolas" w:eastAsia="Times New Roman" w:hAnsi="Consolas" w:cs="Times New Roman"/>
+          <w:color w:val="A31515"/>
+          <w:sz w:val="21"/>
+          <w:szCs w:val="21"/>
+          <w:lang w:eastAsia="en-GB"/>
+        </w:rPr>
+        <w:t>'</w:t>
+      </w:r>
+      <w:proofErr w:type="spellStart"/>
+      <w:r>
+        <w:rPr>
+          <w:rFonts w:ascii="Consolas" w:eastAsia="Times New Roman" w:hAnsi="Consolas" w:cs="Times New Roman"/>
+          <w:color w:val="A31515"/>
+          <w:sz w:val="21"/>
+          <w:szCs w:val="21"/>
+          <w:lang w:eastAsia="en-GB"/>
+        </w:rPr>
+        <w:t>add'</w:t>
+      </w:r>
+      <w:r>
+        <w:rPr>
+          <w:rFonts w:ascii="Consolas" w:eastAsia="Times New Roman" w:hAnsi="Consolas" w:cs="Times New Roman"/>
+          <w:color w:val="000000"/>
+          <w:sz w:val="21"/>
+          <w:szCs w:val="21"/>
+          <w:lang w:eastAsia="en-GB"/>
+        </w:rPr>
+        <w:t>,</w:t>
+      </w:r>
+      <w:r>
+        <w:rPr>
+          <w:rFonts w:ascii="Consolas" w:eastAsia="Times New Roman" w:hAnsi="Consolas" w:cs="Times New Roman"/>
+          <w:color w:val="A31515"/>
+          <w:sz w:val="21"/>
+          <w:szCs w:val="21"/>
+          <w:lang w:eastAsia="en-GB"/>
+        </w:rPr>
+        <w:t>'add</w:t>
+      </w:r>
+      <w:proofErr w:type="spellEnd"/>
+      <w:r>
+        <w:rPr>
+          <w:rFonts w:ascii="Consolas" w:eastAsia="Times New Roman" w:hAnsi="Consolas" w:cs="Times New Roman"/>
+          <w:color w:val="A31515"/>
+          <w:sz w:val="21"/>
+          <w:szCs w:val="21"/>
+          <w:lang w:eastAsia="en-GB"/>
+        </w:rPr>
+        <w:t>'</w:t>
+      </w:r>
+      <w:r>
+        <w:rPr>
+          <w:rFonts w:ascii="Consolas" w:eastAsia="Times New Roman" w:hAnsi="Consolas" w:cs="Times New Roman"/>
+          <w:color w:val="000000"/>
+          <w:sz w:val="21"/>
+          <w:szCs w:val="21"/>
+          <w:lang w:eastAsia="en-GB"/>
+        </w:rPr>
+        <w:t>);</w:t>
+      </w:r>
+    </w:p>
+    <w:p>
+      <w:pPr>
+        <w:shd w:val="clear" w:color="auto" w:fill="FFFFFF"/>
+        <w:spacing w:after="0" w:line="285" w:lineRule="atLeast"/>
+        <w:rPr>
+          <w:rFonts w:ascii="Consolas" w:eastAsia="Times New Roman" w:hAnsi="Consolas" w:cs="Times New Roman"/>
+          <w:color w:val="000000"/>
+          <w:sz w:val="21"/>
+          <w:szCs w:val="21"/>
+          <w:lang w:eastAsia="en-GB"/>
+        </w:rPr>
+      </w:pPr>
+    </w:p>
+    <w:p>
+      <w:pPr>
+        <w:shd w:val="clear" w:color="auto" w:fill="FFFFFF"/>
+        <w:spacing w:after="0" w:line="285" w:lineRule="atLeast"/>
+        <w:rPr>
+          <w:rFonts w:ascii="Consolas" w:eastAsia="Times New Roman" w:hAnsi="Consolas" w:cs="Times New Roman"/>
+          <w:color w:val="000000"/>
+          <w:sz w:val="21"/>
+          <w:szCs w:val="21"/>
+          <w:lang w:eastAsia="en-GB"/>
+        </w:rPr>
+      </w:pPr>
+      <w:r>
+        <w:rPr>
+          <w:rFonts w:ascii="Consolas" w:eastAsia="Times New Roman" w:hAnsi="Consolas" w:cs="Times New Roman"/>
+          <w:color w:val="000000"/>
+          <w:sz w:val="21"/>
+          <w:szCs w:val="21"/>
+          <w:lang w:eastAsia="en-GB"/>
+        </w:rPr>
+        <w:t>});</w:t>
+      </w:r>
+      <w:r>
+        <w:rPr>
+          <w:rFonts w:ascii="Consolas" w:eastAsia="Times New Roman" w:hAnsi="Consolas" w:cs="Times New Roman"/>
+          <w:color w:val="000000"/>
+          <w:sz w:val="21"/>
+          <w:szCs w:val="21"/>
+          <w:lang w:eastAsia="en-GB"/>
+        </w:rPr>
+        <w:t xml:space="preserve"> //in </w:t>
+      </w:r>
+      <w:proofErr w:type="spellStart"/>
+      <w:r>
+        <w:rPr>
+          <w:rFonts w:ascii="Consolas" w:eastAsia="Times New Roman" w:hAnsi="Consolas" w:cs="Times New Roman"/>
+          <w:color w:val="000000"/>
+          <w:sz w:val="21"/>
+          <w:szCs w:val="21"/>
+          <w:lang w:eastAsia="en-GB"/>
+        </w:rPr>
+        <w:t>web.php</w:t>
+      </w:r>
+      <w:proofErr w:type="spellEnd"/>
+    </w:p>
+    <w:p>
+      <w:pPr>
+        <w:shd w:val="clear" w:color="auto" w:fill="FFFFFF"/>
+        <w:spacing w:after="0" w:line="285" w:lineRule="atLeast"/>
+        <w:rPr>
+          <w:rFonts w:ascii="Consolas" w:eastAsia="Times New Roman" w:hAnsi="Consolas" w:cs="Times New Roman"/>
+          <w:b/>
+          <w:color w:val="000000"/>
+          <w:sz w:val="28"/>
+          <w:szCs w:val="28"/>
+          <w:lang w:eastAsia="en-GB"/>
+        </w:rPr>
+      </w:pPr>
+      <w:proofErr w:type="gramStart"/>
+      <w:r>
+        <w:rPr>
+          <w:rFonts w:ascii="Consolas" w:eastAsia="Times New Roman" w:hAnsi="Consolas" w:cs="Times New Roman"/>
+          <w:b/>
+          <w:color w:val="000000"/>
+          <w:sz w:val="28"/>
+          <w:szCs w:val="28"/>
+          <w:lang w:eastAsia="en-GB"/>
+        </w:rPr>
+        <w:t>3.Route</w:t>
+      </w:r>
+      <w:proofErr w:type="gramEnd"/>
+      <w:r>
+        <w:rPr>
+          <w:rFonts w:ascii="Consolas" w:eastAsia="Times New Roman" w:hAnsi="Consolas" w:cs="Times New Roman"/>
+          <w:b/>
+          <w:color w:val="000000"/>
+          <w:sz w:val="28"/>
+          <w:szCs w:val="28"/>
+          <w:lang w:eastAsia="en-GB"/>
+        </w:rPr>
+        <w:t xml:space="preserve"> middleware: only for specific route</w:t>
+      </w:r>
+    </w:p>
+    <w:p>
+      <w:pPr>
+        <w:shd w:val="clear" w:color="auto" w:fill="FFFFFF"/>
+        <w:spacing w:line="285" w:lineRule="atLeast"/>
+        <w:rPr>
+          <w:rFonts w:ascii="Consolas" w:eastAsia="Times New Roman" w:hAnsi="Consolas" w:cs="Times New Roman"/>
+          <w:color w:val="000000"/>
+          <w:sz w:val="21"/>
+          <w:szCs w:val="21"/>
+          <w:lang w:eastAsia="en-GB"/>
+        </w:rPr>
+      </w:pPr>
+      <w:r>
+        <w:rPr>
+          <w:rFonts w:ascii="Consolas" w:eastAsia="Times New Roman" w:hAnsi="Consolas" w:cs="Times New Roman"/>
+          <w:color w:val="000000"/>
+          <w:sz w:val="24"/>
+          <w:szCs w:val="24"/>
+          <w:lang w:eastAsia="en-GB"/>
+        </w:rPr>
+        <w:t>a.</w:t>
+      </w:r>
+      <w:r>
+        <w:rPr>
+          <w:rFonts w:ascii="Consolas" w:hAnsi="Consolas"/>
+          <w:color w:val="A31515"/>
+          <w:sz w:val="21"/>
+          <w:szCs w:val="21"/>
+        </w:rPr>
+        <w:t xml:space="preserve"> </w:t>
+      </w:r>
+      <w:r>
+        <w:rPr>
+          <w:rFonts w:ascii="Consolas" w:eastAsia="Times New Roman" w:hAnsi="Consolas" w:cs="Times New Roman"/>
+          <w:color w:val="A31515"/>
+          <w:sz w:val="21"/>
+          <w:szCs w:val="21"/>
+          <w:lang w:eastAsia="en-GB"/>
+        </w:rPr>
+        <w:t>'</w:t>
+      </w:r>
+      <w:proofErr w:type="spellStart"/>
+      <w:r>
+        <w:rPr>
+          <w:rFonts w:ascii="Consolas" w:eastAsia="Times New Roman" w:hAnsi="Consolas" w:cs="Times New Roman"/>
+          <w:color w:val="A31515"/>
+          <w:sz w:val="21"/>
+          <w:szCs w:val="21"/>
+          <w:lang w:eastAsia="en-GB"/>
+        </w:rPr>
+        <w:t>protectedPage</w:t>
+      </w:r>
+      <w:proofErr w:type="spellEnd"/>
+      <w:r>
+        <w:rPr>
+          <w:rFonts w:ascii="Consolas" w:eastAsia="Times New Roman" w:hAnsi="Consolas" w:cs="Times New Roman"/>
+          <w:color w:val="A31515"/>
+          <w:sz w:val="21"/>
+          <w:szCs w:val="21"/>
+          <w:lang w:eastAsia="en-GB"/>
+        </w:rPr>
+        <w:t>'</w:t>
+      </w:r>
+      <w:r>
+        <w:rPr>
+          <w:rFonts w:ascii="Consolas" w:eastAsia="Times New Roman" w:hAnsi="Consolas" w:cs="Times New Roman"/>
+          <w:color w:val="000000"/>
+          <w:sz w:val="21"/>
+          <w:szCs w:val="21"/>
+          <w:lang w:eastAsia="en-GB"/>
+        </w:rPr>
+        <w:t xml:space="preserve"> =&gt; \App\Http\Middleware\</w:t>
+      </w:r>
+      <w:proofErr w:type="spellStart"/>
+      <w:r>
+        <w:rPr>
+          <w:rFonts w:ascii="Consolas" w:eastAsia="Times New Roman" w:hAnsi="Consolas" w:cs="Times New Roman"/>
+          <w:color w:val="267F99"/>
+          <w:sz w:val="21"/>
+          <w:szCs w:val="21"/>
+          <w:lang w:eastAsia="en-GB"/>
+        </w:rPr>
+        <w:t>ageMiddleware</w:t>
+      </w:r>
+      <w:proofErr w:type="spellEnd"/>
+      <w:r>
+        <w:rPr>
+          <w:rFonts w:ascii="Consolas" w:eastAsia="Times New Roman" w:hAnsi="Consolas" w:cs="Times New Roman"/>
+          <w:color w:val="000000"/>
+          <w:sz w:val="21"/>
+          <w:szCs w:val="21"/>
+          <w:lang w:eastAsia="en-GB"/>
+        </w:rPr>
+        <w:t>::</w:t>
+      </w:r>
+      <w:r>
+        <w:rPr>
+          <w:rFonts w:ascii="Consolas" w:eastAsia="Times New Roman" w:hAnsi="Consolas" w:cs="Times New Roman"/>
+          <w:color w:val="0000FF"/>
+          <w:sz w:val="21"/>
+          <w:szCs w:val="21"/>
+          <w:lang w:eastAsia="en-GB"/>
+        </w:rPr>
+        <w:t>class</w:t>
+      </w:r>
+      <w:r>
+        <w:rPr>
+          <w:rFonts w:ascii="Consolas" w:eastAsia="Times New Roman" w:hAnsi="Consolas" w:cs="Times New Roman"/>
+          <w:color w:val="000000"/>
+          <w:sz w:val="21"/>
+          <w:szCs w:val="21"/>
+          <w:lang w:eastAsia="en-GB"/>
+        </w:rPr>
+        <w:t>,</w:t>
+      </w:r>
+      <w:r>
+        <w:rPr>
+          <w:rFonts w:ascii="Consolas" w:eastAsia="Times New Roman" w:hAnsi="Consolas" w:cs="Times New Roman"/>
+          <w:color w:val="000000"/>
+          <w:sz w:val="21"/>
+          <w:szCs w:val="21"/>
+          <w:lang w:eastAsia="en-GB"/>
+        </w:rPr>
+        <w:t xml:space="preserve"> //in </w:t>
+      </w:r>
+      <w:proofErr w:type="spellStart"/>
+      <w:r>
+        <w:rPr>
+          <w:rFonts w:ascii="Consolas" w:eastAsia="Times New Roman" w:hAnsi="Consolas" w:cs="Times New Roman"/>
+          <w:color w:val="000000"/>
+          <w:sz w:val="21"/>
+          <w:szCs w:val="21"/>
+          <w:lang w:eastAsia="en-GB"/>
+        </w:rPr>
+        <w:t>kernel.php</w:t>
+      </w:r>
+      <w:proofErr w:type="spellEnd"/>
+    </w:p>
+    <w:p>
+      <w:pPr>
+        <w:shd w:val="clear" w:color="auto" w:fill="FFFFFF"/>
+        <w:spacing w:line="285" w:lineRule="atLeast"/>
+        <w:rPr>
+          <w:rFonts w:ascii="Consolas" w:eastAsia="Times New Roman" w:hAnsi="Consolas" w:cs="Times New Roman"/>
+          <w:color w:val="000000"/>
+          <w:sz w:val="21"/>
+          <w:szCs w:val="21"/>
+          <w:lang w:eastAsia="en-GB"/>
+        </w:rPr>
+      </w:pPr>
+      <w:r>
+        <w:rPr>
+          <w:rFonts w:ascii="Consolas" w:eastAsia="Times New Roman" w:hAnsi="Consolas" w:cs="Times New Roman"/>
+          <w:color w:val="000000"/>
+          <w:sz w:val="21"/>
+          <w:szCs w:val="21"/>
+          <w:lang w:eastAsia="en-GB"/>
+        </w:rPr>
+        <w:t>b.</w:t>
+      </w:r>
+      <w:r>
+        <w:rPr>
+          <w:rFonts w:ascii="Consolas" w:hAnsi="Consolas"/>
+          <w:color w:val="267F99"/>
+          <w:sz w:val="21"/>
+          <w:szCs w:val="21"/>
+        </w:rPr>
+        <w:t xml:space="preserve"> </w:t>
+      </w:r>
+      <w:r>
+        <w:rPr>
+          <w:rFonts w:ascii="Consolas" w:eastAsia="Times New Roman" w:hAnsi="Consolas" w:cs="Times New Roman"/>
+          <w:color w:val="267F99"/>
+          <w:sz w:val="21"/>
+          <w:szCs w:val="21"/>
+          <w:lang w:eastAsia="en-GB"/>
+        </w:rPr>
+        <w:t>Route</w:t>
+      </w:r>
+      <w:r>
+        <w:rPr>
+          <w:rFonts w:ascii="Consolas" w:eastAsia="Times New Roman" w:hAnsi="Consolas" w:cs="Times New Roman"/>
+          <w:color w:val="000000"/>
+          <w:sz w:val="21"/>
+          <w:szCs w:val="21"/>
+          <w:lang w:eastAsia="en-GB"/>
+        </w:rPr>
+        <w:t>::</w:t>
+      </w:r>
+      <w:proofErr w:type="gramStart"/>
+      <w:r>
+        <w:rPr>
+          <w:rFonts w:ascii="Consolas" w:eastAsia="Times New Roman" w:hAnsi="Consolas" w:cs="Times New Roman"/>
+          <w:color w:val="795E26"/>
+          <w:sz w:val="21"/>
+          <w:szCs w:val="21"/>
+          <w:lang w:eastAsia="en-GB"/>
+        </w:rPr>
+        <w:t>view</w:t>
+      </w:r>
+      <w:r>
+        <w:rPr>
+          <w:rFonts w:ascii="Consolas" w:eastAsia="Times New Roman" w:hAnsi="Consolas" w:cs="Times New Roman"/>
+          <w:color w:val="000000"/>
+          <w:sz w:val="21"/>
+          <w:szCs w:val="21"/>
+          <w:lang w:eastAsia="en-GB"/>
+        </w:rPr>
+        <w:t>(</w:t>
+      </w:r>
+      <w:proofErr w:type="gramEnd"/>
+      <w:r>
+        <w:rPr>
+          <w:rFonts w:ascii="Consolas" w:eastAsia="Times New Roman" w:hAnsi="Consolas" w:cs="Times New Roman"/>
+          <w:color w:val="A31515"/>
+          <w:sz w:val="21"/>
+          <w:szCs w:val="21"/>
+          <w:lang w:eastAsia="en-GB"/>
+        </w:rPr>
+        <w:t>'/</w:t>
+      </w:r>
+      <w:proofErr w:type="spellStart"/>
+      <w:r>
+        <w:rPr>
+          <w:rFonts w:ascii="Consolas" w:eastAsia="Times New Roman" w:hAnsi="Consolas" w:cs="Times New Roman"/>
+          <w:color w:val="A31515"/>
+          <w:sz w:val="21"/>
+          <w:szCs w:val="21"/>
+          <w:lang w:eastAsia="en-GB"/>
+        </w:rPr>
+        <w:t>add'</w:t>
+      </w:r>
+      <w:r>
+        <w:rPr>
+          <w:rFonts w:ascii="Consolas" w:eastAsia="Times New Roman" w:hAnsi="Consolas" w:cs="Times New Roman"/>
+          <w:color w:val="000000"/>
+          <w:sz w:val="21"/>
+          <w:szCs w:val="21"/>
+          <w:lang w:eastAsia="en-GB"/>
+        </w:rPr>
+        <w:t>,</w:t>
+      </w:r>
+      <w:r>
+        <w:rPr>
+          <w:rFonts w:ascii="Consolas" w:eastAsia="Times New Roman" w:hAnsi="Consolas" w:cs="Times New Roman"/>
+          <w:color w:val="A31515"/>
+          <w:sz w:val="21"/>
+          <w:szCs w:val="21"/>
+          <w:lang w:eastAsia="en-GB"/>
+        </w:rPr>
+        <w:t>'add</w:t>
+      </w:r>
+      <w:proofErr w:type="spellEnd"/>
+      <w:r>
+        <w:rPr>
+          <w:rFonts w:ascii="Consolas" w:eastAsia="Times New Roman" w:hAnsi="Consolas" w:cs="Times New Roman"/>
+          <w:color w:val="A31515"/>
+          <w:sz w:val="21"/>
+          <w:szCs w:val="21"/>
+          <w:lang w:eastAsia="en-GB"/>
+        </w:rPr>
+        <w:t>'</w:t>
+      </w:r>
+      <w:r>
+        <w:rPr>
+          <w:rFonts w:ascii="Consolas" w:eastAsia="Times New Roman" w:hAnsi="Consolas" w:cs="Times New Roman"/>
+          <w:color w:val="000000"/>
+          <w:sz w:val="21"/>
+          <w:szCs w:val="21"/>
+          <w:lang w:eastAsia="en-GB"/>
+        </w:rPr>
+        <w:t>)-&gt;</w:t>
+      </w:r>
+      <w:r>
+        <w:rPr>
+          <w:rFonts w:ascii="Consolas" w:eastAsia="Times New Roman" w:hAnsi="Consolas" w:cs="Times New Roman"/>
+          <w:color w:val="795E26"/>
+          <w:sz w:val="21"/>
+          <w:szCs w:val="21"/>
+          <w:lang w:eastAsia="en-GB"/>
+        </w:rPr>
+        <w:t>middleware</w:t>
+      </w:r>
+      <w:r>
+        <w:rPr>
+          <w:rFonts w:ascii="Consolas" w:eastAsia="Times New Roman" w:hAnsi="Consolas" w:cs="Times New Roman"/>
+          <w:color w:val="000000"/>
+          <w:sz w:val="21"/>
+          <w:szCs w:val="21"/>
+          <w:lang w:eastAsia="en-GB"/>
+        </w:rPr>
+        <w:t>(</w:t>
+      </w:r>
+      <w:r>
+        <w:rPr>
+          <w:rFonts w:ascii="Consolas" w:eastAsia="Times New Roman" w:hAnsi="Consolas" w:cs="Times New Roman"/>
+          <w:color w:val="A31515"/>
+          <w:sz w:val="21"/>
+          <w:szCs w:val="21"/>
+          <w:lang w:eastAsia="en-GB"/>
+        </w:rPr>
+        <w:t>'</w:t>
+      </w:r>
+      <w:proofErr w:type="spellStart"/>
+      <w:r>
+        <w:rPr>
+          <w:rFonts w:ascii="Consolas" w:eastAsia="Times New Roman" w:hAnsi="Consolas" w:cs="Times New Roman"/>
+          <w:color w:val="A31515"/>
+          <w:sz w:val="21"/>
+          <w:szCs w:val="21"/>
+          <w:lang w:eastAsia="en-GB"/>
+        </w:rPr>
+        <w:t>protectedPage</w:t>
+      </w:r>
+      <w:proofErr w:type="spellEnd"/>
+      <w:r>
+        <w:rPr>
+          <w:rFonts w:ascii="Consolas" w:eastAsia="Times New Roman" w:hAnsi="Consolas" w:cs="Times New Roman"/>
+          <w:color w:val="A31515"/>
+          <w:sz w:val="21"/>
+          <w:szCs w:val="21"/>
+          <w:lang w:eastAsia="en-GB"/>
+        </w:rPr>
+        <w:t>'</w:t>
+      </w:r>
+      <w:r>
+        <w:rPr>
+          <w:rFonts w:ascii="Consolas" w:eastAsia="Times New Roman" w:hAnsi="Consolas" w:cs="Times New Roman"/>
+          <w:color w:val="000000"/>
+          <w:sz w:val="21"/>
+          <w:szCs w:val="21"/>
+          <w:lang w:eastAsia="en-GB"/>
+        </w:rPr>
+        <w:t>);</w:t>
+      </w:r>
+      <w:r>
+        <w:rPr>
+          <w:rFonts w:ascii="Consolas" w:eastAsia="Times New Roman" w:hAnsi="Consolas" w:cs="Times New Roman"/>
+          <w:color w:val="000000"/>
+          <w:sz w:val="21"/>
+          <w:szCs w:val="21"/>
+          <w:lang w:eastAsia="en-GB"/>
+        </w:rPr>
+        <w:t xml:space="preserve"> //in Route</w:t>
+      </w:r>
+    </w:p>
+    <w:p>
+      <w:pPr>
+        <w:shd w:val="clear" w:color="auto" w:fill="FFFFFF"/>
+        <w:spacing w:line="285" w:lineRule="atLeast"/>
+        <w:rPr>
+          <w:rFonts w:ascii="Consolas" w:eastAsia="Times New Roman" w:hAnsi="Consolas" w:cs="Times New Roman"/>
+          <w:color w:val="000000"/>
+          <w:sz w:val="21"/>
+          <w:szCs w:val="21"/>
+          <w:lang w:eastAsia="en-GB"/>
+        </w:rPr>
+      </w:pPr>
+      <w:proofErr w:type="gramStart"/>
+      <w:r>
+        <w:rPr>
+          <w:rFonts w:ascii="Consolas" w:eastAsia="Times New Roman" w:hAnsi="Consolas" w:cs="Times New Roman"/>
+          <w:color w:val="000000"/>
+          <w:sz w:val="21"/>
+          <w:szCs w:val="21"/>
+          <w:lang w:eastAsia="en-GB"/>
+        </w:rPr>
+        <w:t>c</w:t>
+      </w:r>
+      <w:proofErr w:type="gramEnd"/>
+      <w:r>
+        <w:rPr>
+          <w:rFonts w:ascii="Consolas" w:eastAsia="Times New Roman" w:hAnsi="Consolas" w:cs="Times New Roman"/>
+          <w:color w:val="000000"/>
+          <w:sz w:val="21"/>
+          <w:szCs w:val="21"/>
+          <w:lang w:eastAsia="en-GB"/>
+        </w:rPr>
+        <w:t>.</w:t>
+      </w:r>
+      <w:r>
+        <w:rPr>
+          <w:rFonts w:ascii="Consolas" w:hAnsi="Consolas"/>
+          <w:color w:val="0000FF"/>
+          <w:sz w:val="21"/>
+          <w:szCs w:val="21"/>
+        </w:rPr>
+        <w:t xml:space="preserve"> </w:t>
+      </w:r>
+      <w:r>
+        <w:rPr>
+          <w:rFonts w:ascii="Consolas" w:eastAsia="Times New Roman" w:hAnsi="Consolas" w:cs="Times New Roman"/>
+          <w:color w:val="0000FF"/>
+          <w:sz w:val="21"/>
+          <w:szCs w:val="21"/>
+          <w:lang w:eastAsia="en-GB"/>
+        </w:rPr>
+        <w:t>public</w:t>
+      </w:r>
+      <w:r>
+        <w:rPr>
+          <w:rFonts w:ascii="Consolas" w:eastAsia="Times New Roman" w:hAnsi="Consolas" w:cs="Times New Roman"/>
+          <w:color w:val="000000"/>
+          <w:sz w:val="21"/>
+          <w:szCs w:val="21"/>
+          <w:lang w:eastAsia="en-GB"/>
+        </w:rPr>
+        <w:t xml:space="preserve"> </w:t>
+      </w:r>
+      <w:r>
+        <w:rPr>
+          <w:rFonts w:ascii="Consolas" w:eastAsia="Times New Roman" w:hAnsi="Consolas" w:cs="Times New Roman"/>
+          <w:color w:val="0000FF"/>
+          <w:sz w:val="21"/>
+          <w:szCs w:val="21"/>
+          <w:lang w:eastAsia="en-GB"/>
+        </w:rPr>
+        <w:t>function</w:t>
+      </w:r>
+      <w:r>
+        <w:rPr>
+          <w:rFonts w:ascii="Consolas" w:eastAsia="Times New Roman" w:hAnsi="Consolas" w:cs="Times New Roman"/>
+          <w:color w:val="000000"/>
+          <w:sz w:val="21"/>
+          <w:szCs w:val="21"/>
+          <w:lang w:eastAsia="en-GB"/>
+        </w:rPr>
+        <w:t xml:space="preserve"> </w:t>
+      </w:r>
+      <w:r>
+        <w:rPr>
+          <w:rFonts w:ascii="Consolas" w:eastAsia="Times New Roman" w:hAnsi="Consolas" w:cs="Times New Roman"/>
+          <w:color w:val="795E26"/>
+          <w:sz w:val="21"/>
+          <w:szCs w:val="21"/>
+          <w:lang w:eastAsia="en-GB"/>
+        </w:rPr>
+        <w:t>handle</w:t>
+      </w:r>
+      <w:r>
+        <w:rPr>
+          <w:rFonts w:ascii="Consolas" w:eastAsia="Times New Roman" w:hAnsi="Consolas" w:cs="Times New Roman"/>
+          <w:color w:val="000000"/>
+          <w:sz w:val="21"/>
+          <w:szCs w:val="21"/>
+          <w:lang w:eastAsia="en-GB"/>
+        </w:rPr>
+        <w:t>(</w:t>
+      </w:r>
+      <w:r>
+        <w:rPr>
+          <w:rFonts w:ascii="Consolas" w:eastAsia="Times New Roman" w:hAnsi="Consolas" w:cs="Times New Roman"/>
+          <w:color w:val="267F99"/>
+          <w:sz w:val="21"/>
+          <w:szCs w:val="21"/>
+          <w:lang w:eastAsia="en-GB"/>
+        </w:rPr>
+        <w:t>Request</w:t>
+      </w:r>
+      <w:r>
+        <w:rPr>
+          <w:rFonts w:ascii="Consolas" w:eastAsia="Times New Roman" w:hAnsi="Consolas" w:cs="Times New Roman"/>
+          <w:color w:val="000000"/>
+          <w:sz w:val="21"/>
+          <w:szCs w:val="21"/>
+          <w:lang w:eastAsia="en-GB"/>
+        </w:rPr>
+        <w:t xml:space="preserve"> </w:t>
+      </w:r>
+      <w:r>
+        <w:rPr>
+          <w:rFonts w:ascii="Consolas" w:eastAsia="Times New Roman" w:hAnsi="Consolas" w:cs="Times New Roman"/>
+          <w:color w:val="001080"/>
+          <w:sz w:val="21"/>
+          <w:szCs w:val="21"/>
+          <w:lang w:eastAsia="en-GB"/>
+        </w:rPr>
+        <w:t>$request</w:t>
+      </w:r>
+      <w:r>
+        <w:rPr>
+          <w:rFonts w:ascii="Consolas" w:eastAsia="Times New Roman" w:hAnsi="Consolas" w:cs="Times New Roman"/>
+          <w:color w:val="000000"/>
+          <w:sz w:val="21"/>
+          <w:szCs w:val="21"/>
+          <w:lang w:eastAsia="en-GB"/>
+        </w:rPr>
+        <w:t xml:space="preserve">, </w:t>
+      </w:r>
+      <w:r>
+        <w:rPr>
+          <w:rFonts w:ascii="Consolas" w:eastAsia="Times New Roman" w:hAnsi="Consolas" w:cs="Times New Roman"/>
+          <w:color w:val="267F99"/>
+          <w:sz w:val="21"/>
+          <w:szCs w:val="21"/>
+          <w:lang w:eastAsia="en-GB"/>
+        </w:rPr>
+        <w:t>Closure</w:t>
+      </w:r>
+      <w:r>
+        <w:rPr>
+          <w:rFonts w:ascii="Consolas" w:eastAsia="Times New Roman" w:hAnsi="Consolas" w:cs="Times New Roman"/>
+          <w:color w:val="000000"/>
+          <w:sz w:val="21"/>
+          <w:szCs w:val="21"/>
+          <w:lang w:eastAsia="en-GB"/>
+        </w:rPr>
+        <w:t xml:space="preserve"> </w:t>
+      </w:r>
+      <w:r>
+        <w:rPr>
+          <w:rFonts w:ascii="Consolas" w:eastAsia="Times New Roman" w:hAnsi="Consolas" w:cs="Times New Roman"/>
+          <w:color w:val="001080"/>
+          <w:sz w:val="21"/>
+          <w:szCs w:val="21"/>
+          <w:lang w:eastAsia="en-GB"/>
+        </w:rPr>
+        <w:t>$next</w:t>
+      </w:r>
+      <w:r>
+        <w:rPr>
+          <w:rFonts w:ascii="Consolas" w:eastAsia="Times New Roman" w:hAnsi="Consolas" w:cs="Times New Roman"/>
+          <w:color w:val="000000"/>
+          <w:sz w:val="21"/>
+          <w:szCs w:val="21"/>
+          <w:lang w:eastAsia="en-GB"/>
+        </w:rPr>
+        <w:t>)</w:t>
+      </w:r>
+    </w:p>
+    <w:p>
+      <w:pPr>
+        <w:shd w:val="clear" w:color="auto" w:fill="FFFFFF"/>
+        <w:spacing w:after="0" w:line="285" w:lineRule="atLeast"/>
+        <w:rPr>
+          <w:rFonts w:ascii="Consolas" w:eastAsia="Times New Roman" w:hAnsi="Consolas" w:cs="Times New Roman"/>
+          <w:color w:val="000000"/>
+          <w:sz w:val="21"/>
+          <w:szCs w:val="21"/>
+          <w:lang w:eastAsia="en-GB"/>
+        </w:rPr>
+      </w:pPr>
+      <w:r>
+        <w:rPr>
+          <w:rFonts w:ascii="Consolas" w:eastAsia="Times New Roman" w:hAnsi="Consolas" w:cs="Times New Roman"/>
+          <w:color w:val="000000"/>
+          <w:sz w:val="21"/>
+          <w:szCs w:val="21"/>
+          <w:lang w:eastAsia="en-GB"/>
+        </w:rPr>
+        <w:t>    {</w:t>
+      </w:r>
+    </w:p>
+    <w:p>
+      <w:pPr>
+        <w:shd w:val="clear" w:color="auto" w:fill="FFFFFF"/>
+        <w:spacing w:after="0" w:line="285" w:lineRule="atLeast"/>
+        <w:rPr>
+          <w:rFonts w:ascii="Consolas" w:eastAsia="Times New Roman" w:hAnsi="Consolas" w:cs="Times New Roman"/>
+          <w:color w:val="000000"/>
+          <w:sz w:val="21"/>
+          <w:szCs w:val="21"/>
+          <w:lang w:eastAsia="en-GB"/>
+        </w:rPr>
+      </w:pPr>
+      <w:r>
+        <w:rPr>
+          <w:rFonts w:ascii="Consolas" w:eastAsia="Times New Roman" w:hAnsi="Consolas" w:cs="Times New Roman"/>
+          <w:color w:val="000000"/>
+          <w:sz w:val="21"/>
+          <w:szCs w:val="21"/>
+          <w:lang w:eastAsia="en-GB"/>
+        </w:rPr>
+        <w:t xml:space="preserve">        </w:t>
+      </w:r>
+      <w:proofErr w:type="gramStart"/>
+      <w:r>
+        <w:rPr>
+          <w:rFonts w:ascii="Consolas" w:eastAsia="Times New Roman" w:hAnsi="Consolas" w:cs="Times New Roman"/>
+          <w:color w:val="AF00DB"/>
+          <w:sz w:val="21"/>
+          <w:szCs w:val="21"/>
+          <w:lang w:eastAsia="en-GB"/>
+        </w:rPr>
+        <w:t>if</w:t>
+      </w:r>
+      <w:r>
+        <w:rPr>
+          <w:rFonts w:ascii="Consolas" w:eastAsia="Times New Roman" w:hAnsi="Consolas" w:cs="Times New Roman"/>
+          <w:color w:val="000000"/>
+          <w:sz w:val="21"/>
+          <w:szCs w:val="21"/>
+          <w:lang w:eastAsia="en-GB"/>
+        </w:rPr>
+        <w:t>(</w:t>
+      </w:r>
+      <w:proofErr w:type="gramEnd"/>
+      <w:r>
+        <w:rPr>
+          <w:rFonts w:ascii="Consolas" w:eastAsia="Times New Roman" w:hAnsi="Consolas" w:cs="Times New Roman"/>
+          <w:color w:val="001080"/>
+          <w:sz w:val="21"/>
+          <w:szCs w:val="21"/>
+          <w:lang w:eastAsia="en-GB"/>
+        </w:rPr>
+        <w:t>$request</w:t>
+      </w:r>
+      <w:r>
+        <w:rPr>
+          <w:rFonts w:ascii="Consolas" w:eastAsia="Times New Roman" w:hAnsi="Consolas" w:cs="Times New Roman"/>
+          <w:color w:val="000000"/>
+          <w:sz w:val="21"/>
+          <w:szCs w:val="21"/>
+          <w:lang w:eastAsia="en-GB"/>
+        </w:rPr>
+        <w:t xml:space="preserve"> -&gt; </w:t>
+      </w:r>
+      <w:r>
+        <w:rPr>
+          <w:rFonts w:ascii="Consolas" w:eastAsia="Times New Roman" w:hAnsi="Consolas" w:cs="Times New Roman"/>
+          <w:color w:val="001080"/>
+          <w:sz w:val="21"/>
+          <w:szCs w:val="21"/>
+          <w:lang w:eastAsia="en-GB"/>
+        </w:rPr>
+        <w:t>age</w:t>
+      </w:r>
+      <w:r>
+        <w:rPr>
+          <w:rFonts w:ascii="Consolas" w:eastAsia="Times New Roman" w:hAnsi="Consolas" w:cs="Times New Roman"/>
+          <w:color w:val="000000"/>
+          <w:sz w:val="21"/>
+          <w:szCs w:val="21"/>
+          <w:lang w:eastAsia="en-GB"/>
+        </w:rPr>
+        <w:t xml:space="preserve"> &amp;&amp; </w:t>
+      </w:r>
+      <w:r>
+        <w:rPr>
+          <w:rFonts w:ascii="Consolas" w:eastAsia="Times New Roman" w:hAnsi="Consolas" w:cs="Times New Roman"/>
+          <w:color w:val="001080"/>
+          <w:sz w:val="21"/>
+          <w:szCs w:val="21"/>
+          <w:lang w:eastAsia="en-GB"/>
+        </w:rPr>
+        <w:t>$request</w:t>
+      </w:r>
+      <w:r>
+        <w:rPr>
+          <w:rFonts w:ascii="Consolas" w:eastAsia="Times New Roman" w:hAnsi="Consolas" w:cs="Times New Roman"/>
+          <w:color w:val="000000"/>
+          <w:sz w:val="21"/>
+          <w:szCs w:val="21"/>
+          <w:lang w:eastAsia="en-GB"/>
+        </w:rPr>
+        <w:t>-&gt;</w:t>
+      </w:r>
+      <w:r>
+        <w:rPr>
+          <w:rFonts w:ascii="Consolas" w:eastAsia="Times New Roman" w:hAnsi="Consolas" w:cs="Times New Roman"/>
+          <w:color w:val="001080"/>
+          <w:sz w:val="21"/>
+          <w:szCs w:val="21"/>
+          <w:lang w:eastAsia="en-GB"/>
+        </w:rPr>
+        <w:t>age</w:t>
+      </w:r>
+      <w:r>
+        <w:rPr>
+          <w:rFonts w:ascii="Consolas" w:eastAsia="Times New Roman" w:hAnsi="Consolas" w:cs="Times New Roman"/>
+          <w:color w:val="000000"/>
+          <w:sz w:val="21"/>
+          <w:szCs w:val="21"/>
+          <w:lang w:eastAsia="en-GB"/>
+        </w:rPr>
+        <w:t xml:space="preserve"> &lt;</w:t>
+      </w:r>
+      <w:r>
+        <w:rPr>
+          <w:rFonts w:ascii="Consolas" w:eastAsia="Times New Roman" w:hAnsi="Consolas" w:cs="Times New Roman"/>
+          <w:color w:val="098658"/>
+          <w:sz w:val="21"/>
+          <w:szCs w:val="21"/>
+          <w:lang w:eastAsia="en-GB"/>
+        </w:rPr>
+        <w:t>18</w:t>
+      </w:r>
+      <w:r>
+        <w:rPr>
+          <w:rFonts w:ascii="Consolas" w:eastAsia="Times New Roman" w:hAnsi="Consolas" w:cs="Times New Roman"/>
+          <w:color w:val="000000"/>
+          <w:sz w:val="21"/>
+          <w:szCs w:val="21"/>
+          <w:lang w:eastAsia="en-GB"/>
+        </w:rPr>
+        <w:t>)</w:t>
+      </w:r>
+    </w:p>
+    <w:p>
+      <w:pPr>
+        <w:shd w:val="clear" w:color="auto" w:fill="FFFFFF"/>
+        <w:spacing w:after="0" w:line="285" w:lineRule="atLeast"/>
+        <w:rPr>
+          <w:rFonts w:ascii="Consolas" w:eastAsia="Times New Roman" w:hAnsi="Consolas" w:cs="Times New Roman"/>
+          <w:color w:val="000000"/>
+          <w:sz w:val="21"/>
+          <w:szCs w:val="21"/>
+          <w:lang w:eastAsia="en-GB"/>
+        </w:rPr>
+      </w:pPr>
+      <w:r>
+        <w:rPr>
+          <w:rFonts w:ascii="Consolas" w:eastAsia="Times New Roman" w:hAnsi="Consolas" w:cs="Times New Roman"/>
+          <w:color w:val="000000"/>
+          <w:sz w:val="21"/>
+          <w:szCs w:val="21"/>
+          <w:lang w:eastAsia="en-GB"/>
+        </w:rPr>
+        <w:t>        {</w:t>
+      </w:r>
+    </w:p>
+    <w:p>
+      <w:pPr>
+        <w:shd w:val="clear" w:color="auto" w:fill="FFFFFF"/>
+        <w:spacing w:after="0" w:line="285" w:lineRule="atLeast"/>
+        <w:rPr>
+          <w:rFonts w:ascii="Consolas" w:eastAsia="Times New Roman" w:hAnsi="Consolas" w:cs="Times New Roman"/>
+          <w:color w:val="000000"/>
+          <w:sz w:val="21"/>
+          <w:szCs w:val="21"/>
+          <w:lang w:eastAsia="en-GB"/>
+        </w:rPr>
+      </w:pPr>
+      <w:r>
+        <w:rPr>
+          <w:rFonts w:ascii="Consolas" w:eastAsia="Times New Roman" w:hAnsi="Consolas" w:cs="Times New Roman"/>
+          <w:color w:val="000000"/>
+          <w:sz w:val="21"/>
+          <w:szCs w:val="21"/>
+          <w:lang w:eastAsia="en-GB"/>
+        </w:rPr>
+        <w:t xml:space="preserve">            </w:t>
+      </w:r>
+      <w:proofErr w:type="gramStart"/>
+      <w:r>
+        <w:rPr>
+          <w:rFonts w:ascii="Consolas" w:eastAsia="Times New Roman" w:hAnsi="Consolas" w:cs="Times New Roman"/>
+          <w:color w:val="AF00DB"/>
+          <w:sz w:val="21"/>
+          <w:szCs w:val="21"/>
+          <w:lang w:eastAsia="en-GB"/>
+        </w:rPr>
+        <w:t>return</w:t>
+      </w:r>
+      <w:proofErr w:type="gramEnd"/>
+      <w:r>
+        <w:rPr>
+          <w:rFonts w:ascii="Consolas" w:eastAsia="Times New Roman" w:hAnsi="Consolas" w:cs="Times New Roman"/>
+          <w:color w:val="000000"/>
+          <w:sz w:val="21"/>
+          <w:szCs w:val="21"/>
+          <w:lang w:eastAsia="en-GB"/>
+        </w:rPr>
+        <w:t xml:space="preserve"> </w:t>
+      </w:r>
+      <w:r>
+        <w:rPr>
+          <w:rFonts w:ascii="Consolas" w:eastAsia="Times New Roman" w:hAnsi="Consolas" w:cs="Times New Roman"/>
+          <w:color w:val="795E26"/>
+          <w:sz w:val="21"/>
+          <w:szCs w:val="21"/>
+          <w:lang w:eastAsia="en-GB"/>
+        </w:rPr>
+        <w:t>redirect</w:t>
+      </w:r>
+      <w:r>
+        <w:rPr>
+          <w:rFonts w:ascii="Consolas" w:eastAsia="Times New Roman" w:hAnsi="Consolas" w:cs="Times New Roman"/>
+          <w:color w:val="000000"/>
+          <w:sz w:val="21"/>
+          <w:szCs w:val="21"/>
+          <w:lang w:eastAsia="en-GB"/>
+        </w:rPr>
+        <w:t>(</w:t>
+      </w:r>
+      <w:r>
+        <w:rPr>
+          <w:rFonts w:ascii="Consolas" w:eastAsia="Times New Roman" w:hAnsi="Consolas" w:cs="Times New Roman"/>
+          <w:color w:val="A31515"/>
+          <w:sz w:val="21"/>
+          <w:szCs w:val="21"/>
+          <w:lang w:eastAsia="en-GB"/>
+        </w:rPr>
+        <w:t>'</w:t>
+      </w:r>
+      <w:proofErr w:type="spellStart"/>
+      <w:r>
+        <w:rPr>
+          <w:rFonts w:ascii="Consolas" w:eastAsia="Times New Roman" w:hAnsi="Consolas" w:cs="Times New Roman"/>
+          <w:color w:val="A31515"/>
+          <w:sz w:val="21"/>
+          <w:szCs w:val="21"/>
+          <w:lang w:eastAsia="en-GB"/>
+        </w:rPr>
+        <w:t>noaccess</w:t>
+      </w:r>
+      <w:proofErr w:type="spellEnd"/>
+      <w:r>
+        <w:rPr>
+          <w:rFonts w:ascii="Consolas" w:eastAsia="Times New Roman" w:hAnsi="Consolas" w:cs="Times New Roman"/>
+          <w:color w:val="A31515"/>
+          <w:sz w:val="21"/>
+          <w:szCs w:val="21"/>
+          <w:lang w:eastAsia="en-GB"/>
+        </w:rPr>
+        <w:t>'</w:t>
+      </w:r>
+      <w:r>
+        <w:rPr>
+          <w:rFonts w:ascii="Consolas" w:eastAsia="Times New Roman" w:hAnsi="Consolas" w:cs="Times New Roman"/>
+          <w:color w:val="000000"/>
+          <w:sz w:val="21"/>
+          <w:szCs w:val="21"/>
+          <w:lang w:eastAsia="en-GB"/>
+        </w:rPr>
+        <w:t>);</w:t>
+      </w:r>
+    </w:p>
+    <w:p>
+      <w:pPr>
+        <w:shd w:val="clear" w:color="auto" w:fill="FFFFFF"/>
+        <w:spacing w:after="0" w:line="285" w:lineRule="atLeast"/>
+        <w:rPr>
+          <w:rFonts w:ascii="Consolas" w:eastAsia="Times New Roman" w:hAnsi="Consolas" w:cs="Times New Roman"/>
+          <w:color w:val="000000"/>
+          <w:sz w:val="21"/>
+          <w:szCs w:val="21"/>
+          <w:lang w:eastAsia="en-GB"/>
+        </w:rPr>
+      </w:pPr>
+      <w:r>
+        <w:rPr>
+          <w:rFonts w:ascii="Consolas" w:eastAsia="Times New Roman" w:hAnsi="Consolas" w:cs="Times New Roman"/>
+          <w:color w:val="000000"/>
+          <w:sz w:val="21"/>
+          <w:szCs w:val="21"/>
+          <w:lang w:eastAsia="en-GB"/>
+        </w:rPr>
+        <w:t>        }</w:t>
+      </w:r>
+    </w:p>
+    <w:p>
+      <w:pPr>
+        <w:shd w:val="clear" w:color="auto" w:fill="FFFFFF"/>
+        <w:spacing w:after="0" w:line="285" w:lineRule="atLeast"/>
+        <w:rPr>
+          <w:rFonts w:ascii="Consolas" w:eastAsia="Times New Roman" w:hAnsi="Consolas" w:cs="Times New Roman"/>
+          <w:color w:val="000000"/>
+          <w:sz w:val="21"/>
+          <w:szCs w:val="21"/>
+          <w:lang w:eastAsia="en-GB"/>
+        </w:rPr>
+      </w:pPr>
+      <w:r>
+        <w:rPr>
+          <w:rFonts w:ascii="Consolas" w:eastAsia="Times New Roman" w:hAnsi="Consolas" w:cs="Times New Roman"/>
+          <w:color w:val="000000"/>
+          <w:sz w:val="21"/>
+          <w:szCs w:val="21"/>
+          <w:lang w:eastAsia="en-GB"/>
+        </w:rPr>
+        <w:t xml:space="preserve">        </w:t>
+      </w:r>
+      <w:proofErr w:type="gramStart"/>
+      <w:r>
+        <w:rPr>
+          <w:rFonts w:ascii="Consolas" w:eastAsia="Times New Roman" w:hAnsi="Consolas" w:cs="Times New Roman"/>
+          <w:color w:val="AF00DB"/>
+          <w:sz w:val="21"/>
+          <w:szCs w:val="21"/>
+          <w:lang w:eastAsia="en-GB"/>
+        </w:rPr>
+        <w:t>return</w:t>
+      </w:r>
+      <w:proofErr w:type="gramEnd"/>
+      <w:r>
+        <w:rPr>
+          <w:rFonts w:ascii="Consolas" w:eastAsia="Times New Roman" w:hAnsi="Consolas" w:cs="Times New Roman"/>
+          <w:color w:val="000000"/>
+          <w:sz w:val="21"/>
+          <w:szCs w:val="21"/>
+          <w:lang w:eastAsia="en-GB"/>
+        </w:rPr>
+        <w:t xml:space="preserve"> </w:t>
+      </w:r>
+      <w:r>
+        <w:rPr>
+          <w:rFonts w:ascii="Consolas" w:eastAsia="Times New Roman" w:hAnsi="Consolas" w:cs="Times New Roman"/>
+          <w:color w:val="001080"/>
+          <w:sz w:val="21"/>
+          <w:szCs w:val="21"/>
+          <w:lang w:eastAsia="en-GB"/>
+        </w:rPr>
+        <w:t>$next</w:t>
+      </w:r>
+      <w:r>
+        <w:rPr>
+          <w:rFonts w:ascii="Consolas" w:eastAsia="Times New Roman" w:hAnsi="Consolas" w:cs="Times New Roman"/>
+          <w:color w:val="000000"/>
+          <w:sz w:val="21"/>
+          <w:szCs w:val="21"/>
+          <w:lang w:eastAsia="en-GB"/>
+        </w:rPr>
+        <w:t>(</w:t>
+      </w:r>
+      <w:r>
+        <w:rPr>
+          <w:rFonts w:ascii="Consolas" w:eastAsia="Times New Roman" w:hAnsi="Consolas" w:cs="Times New Roman"/>
+          <w:color w:val="001080"/>
+          <w:sz w:val="21"/>
+          <w:szCs w:val="21"/>
+          <w:lang w:eastAsia="en-GB"/>
+        </w:rPr>
+        <w:t>$request</w:t>
+      </w:r>
+      <w:r>
+        <w:rPr>
+          <w:rFonts w:ascii="Consolas" w:eastAsia="Times New Roman" w:hAnsi="Consolas" w:cs="Times New Roman"/>
+          <w:color w:val="000000"/>
+          <w:sz w:val="21"/>
+          <w:szCs w:val="21"/>
+          <w:lang w:eastAsia="en-GB"/>
+        </w:rPr>
+        <w:t>);</w:t>
+      </w:r>
+    </w:p>
+    <w:p>
+      <w:pPr>
+        <w:shd w:val="clear" w:color="auto" w:fill="FFFFFF"/>
+        <w:spacing w:after="0" w:line="285" w:lineRule="atLeast"/>
+        <w:rPr>
+          <w:rFonts w:ascii="Consolas" w:eastAsia="Times New Roman" w:hAnsi="Consolas" w:cs="Times New Roman"/>
+          <w:color w:val="000000"/>
+          <w:sz w:val="21"/>
+          <w:szCs w:val="21"/>
+          <w:lang w:eastAsia="en-GB"/>
+        </w:rPr>
+      </w:pPr>
+      <w:r>
+        <w:rPr>
+          <w:rFonts w:ascii="Consolas" w:eastAsia="Times New Roman" w:hAnsi="Consolas" w:cs="Times New Roman"/>
+          <w:color w:val="000000"/>
+          <w:sz w:val="21"/>
+          <w:szCs w:val="21"/>
+          <w:lang w:eastAsia="en-GB"/>
+        </w:rPr>
+        <w:t>    }</w:t>
+      </w:r>
+      <w:r>
+        <w:rPr>
+          <w:rFonts w:ascii="Consolas" w:eastAsia="Times New Roman" w:hAnsi="Consolas" w:cs="Times New Roman"/>
+          <w:color w:val="000000"/>
+          <w:sz w:val="21"/>
+          <w:szCs w:val="21"/>
+          <w:lang w:eastAsia="en-GB"/>
+        </w:rPr>
+        <w:t>//in your created middleware</w:t>
+      </w:r>
+    </w:p>
+    <w:p>
+      <w:pPr>
+        <w:shd w:val="clear" w:color="auto" w:fill="FFFFFF"/>
+        <w:spacing w:after="0" w:line="285" w:lineRule="atLeast"/>
+        <w:rPr>
+          <w:rFonts w:ascii="Consolas" w:eastAsia="Times New Roman" w:hAnsi="Consolas" w:cs="Times New Roman"/>
+          <w:color w:val="000000"/>
+          <w:sz w:val="21"/>
+          <w:szCs w:val="21"/>
+          <w:lang w:eastAsia="en-GB"/>
+        </w:rPr>
+      </w:pPr>
+    </w:p>
+    <w:p>
+      <w:pPr>
+        <w:shd w:val="clear" w:color="auto" w:fill="FFFFFF"/>
+        <w:spacing w:line="285" w:lineRule="atLeast"/>
         <w:rPr>
           <w:rFonts w:ascii="Consolas" w:eastAsia="Times New Roman" w:hAnsi="Consolas" w:cs="Times New Roman"/>
           <w:color w:val="000000"/>
@@ -4885,19 +7035,6 @@
       </w:pPr>
       <w:bookmarkStart w:id="0" w:name="_GoBack"/>
       <w:bookmarkEnd w:id="0"/>
-    </w:p>
-    <w:p>
-      <w:pPr>
-        <w:shd w:val="clear" w:color="auto" w:fill="FFFFFF"/>
-        <w:spacing w:after="0" w:line="285" w:lineRule="atLeast"/>
-        <w:rPr>
-          <w:rFonts w:ascii="Consolas" w:eastAsia="Times New Roman" w:hAnsi="Consolas" w:cs="Times New Roman"/>
-          <w:color w:val="000000"/>
-          <w:sz w:val="21"/>
-          <w:szCs w:val="21"/>
-          <w:lang w:eastAsia="en-GB"/>
-        </w:rPr>
-      </w:pPr>
     </w:p>
     <w:p>
       <w:pPr>

</xml_diff>